<commit_message>
All good except admin
</commit_message>
<xml_diff>
--- a/SOPManagement/Content/DocFiles/Imaging Operations.docx
+++ b/SOPManagement/Content/DocFiles/Imaging Operations.docx
@@ -124,7 +124,7 @@
                 <w:sz w:val="24"/>
                 <w:szCs w:val="24"/>
               </w:rPr>
-              <w:t>IT-02</w:t>
+              <w:t>IT-03</w:t>
             </w:r>
           </w:p>
         </w:tc>
@@ -461,7 +461,7 @@
           </w:tcPr>
           <w:p>
             <w:r>
-              <w:t>Tamalur Shaikh</w:t>
+              <w:t>Student05</w:t>
             </w:r>
           </w:p>
         </w:tc>
@@ -477,7 +477,7 @@
           </w:tcPr>
           <w:p>
             <w:r>
-              <w:t>Int .NET Enterprise Web Portal Developer</w:t>
+              <w:t>Test PC</w:t>
             </w:r>
           </w:p>
         </w:tc>
@@ -675,7 +675,7 @@
           </w:tcPr>
           <w:p>
             <w:r>
-              <w:t>Student 05</w:t>
+              <w:t>Student05</w:t>
             </w:r>
           </w:p>
         </w:tc>
@@ -688,7 +688,7 @@
           </w:tcPr>
           <w:p>
             <w:r>
-              <w:t>test</w:t>
+              <w:t>Test PC</w:t>
             </w:r>
           </w:p>
         </w:tc>
@@ -1477,7 +1477,15 @@
         <w:pStyle w:val="ListParagraph"/>
       </w:pPr>
       <w:r>
-        <w:t xml:space="preserve"> Note. Images are documented into Quickview in Transflo.</w:t>
+        <w:t xml:space="preserve"> Note. Images are documented into </w:t>
+      </w:r>
+      <w:proofErr w:type="spellStart"/>
+      <w:r>
+        <w:t>Quickview</w:t>
+      </w:r>
+      <w:proofErr w:type="spellEnd"/>
+      <w:r>
+        <w:t xml:space="preserve"> in Transflo.</w:t>
       </w:r>
     </w:p>
     <w:p>
@@ -6194,7 +6202,7 @@
 </file>
 
 <file path=customXml/itemProps2.xml><?xml version="1.0" encoding="utf-8"?>
-<ds:datastoreItem xmlns:ds="http://schemas.openxmlformats.org/officeDocument/2006/customXml" ds:itemID="{FF912F1A-007D-4F16-92EE-122BC117799F}">
+<ds:datastoreItem xmlns:ds="http://schemas.openxmlformats.org/officeDocument/2006/customXml" ds:itemID="{C489F2BC-69B0-4DA0-96DA-12A701B535CE}">
   <ds:schemaRefs>
     <ds:schemaRef ds:uri="http://schemas.openxmlformats.org/officeDocument/2006/bibliography"/>
   </ds:schemaRefs>

</xml_diff>